<commit_message>
add more to missing items doc
</commit_message>
<xml_diff>
--- a/DamianGaffeyFiles/Damian Missing Items in Industry Data Report .docx
+++ b/DamianGaffeyFiles/Damian Missing Items in Industry Data Report .docx
@@ -135,9 +135,9 @@
     </w:p>
     <w:p>
       <w:pPr>
-        <w:spacing w:after="0"/>
-        <w:jc w:val="both"/>
         <w:rPr>
+          <w:rFonts w:cstheme="minorHAnsi"/>
+          <w:b/>
           <w:i/>
           <w:color w:val="FF0000"/>
           <w:sz w:val="20"/>
@@ -151,7 +151,36 @@
           <w:sz w:val="20"/>
           <w:szCs w:val="20"/>
         </w:rPr>
-        <w:t xml:space="preserve">“………..”  </w:t>
+        <w:t xml:space="preserve">We have different job titles we would like to one day fulfil but if we were to hypothetically start our own company together our jobs would all interact with </w:t>
+      </w:r>
+      <w:proofErr w:type="spellStart"/>
+      <w:r>
+        <w:rPr>
+          <w:i/>
+          <w:color w:val="FF0000"/>
+          <w:sz w:val="20"/>
+          <w:szCs w:val="20"/>
+        </w:rPr>
+        <w:t>eachother</w:t>
+      </w:r>
+      <w:proofErr w:type="spellEnd"/>
+      <w:r>
+        <w:rPr>
+          <w:i/>
+          <w:color w:val="FF0000"/>
+          <w:sz w:val="20"/>
+          <w:szCs w:val="20"/>
+        </w:rPr>
+        <w:t>.</w:t>
+      </w:r>
+      <w:r>
+        <w:rPr>
+          <w:i/>
+          <w:color w:val="FF0000"/>
+          <w:sz w:val="20"/>
+          <w:szCs w:val="20"/>
+        </w:rPr>
+        <w:t xml:space="preserve">  </w:t>
       </w:r>
     </w:p>
     <w:tbl>
@@ -816,39 +845,10 @@
           <w:sz w:val="20"/>
           <w:szCs w:val="20"/>
         </w:rPr>
-        <w:t>“</w:t>
+        <w:t>The skills are in high demand from employers and these are just the basics for what would be required for Google and Microsoft and they would have their own specific skills that they would have created</w:t>
       </w:r>
-      <w:r>
-        <w:rPr>
-          <w:i/>
-          <w:color w:val="FF0000"/>
-          <w:sz w:val="20"/>
-          <w:szCs w:val="20"/>
-        </w:rPr>
-        <w:t>.</w:t>
-      </w:r>
-    </w:p>
-    <w:p>
-      <w:pPr>
-        <w:spacing w:after="0"/>
-        <w:rPr>
-          <w:rFonts w:cstheme="minorHAnsi"/>
-          <w:i/>
-          <w:color w:val="FF0000"/>
-          <w:sz w:val="20"/>
-          <w:szCs w:val="20"/>
-        </w:rPr>
-      </w:pPr>
-      <w:r>
-        <w:rPr>
-          <w:rFonts w:cstheme="minorHAnsi"/>
-          <w:i/>
-          <w:color w:val="FF0000"/>
-          <w:sz w:val="20"/>
-          <w:szCs w:val="20"/>
-        </w:rPr>
-        <w:t>………..”</w:t>
-      </w:r>
+      <w:bookmarkStart w:id="0" w:name="_GoBack"/>
+      <w:bookmarkEnd w:id="0"/>
     </w:p>
     <w:tbl>
       <w:tblPr>
@@ -1524,8 +1524,6 @@
         </w:rPr>
         <w:t>It hasn’t changed at all in fact it has me more excited and wanting to learn more and enhance my skills and knowledge to be successful as a data centre engineer, I am looking forward to advancing my knowledge and also dealing with all kinds of problems and working out solutions for my potential employers.</w:t>
       </w:r>
-      <w:bookmarkStart w:id="0" w:name="_GoBack"/>
-      <w:bookmarkEnd w:id="0"/>
     </w:p>
     <w:p>
       <w:pPr>

</xml_diff>